<commit_message>
Replaced + with StringBuilder in ToString
</commit_message>
<xml_diff>
--- a/Wk_05_Day_4_06_Custom_List_Class_User_Stories.docx
+++ b/Wk_05_Day_4_06_Custom_List_Class_User_Stories.docx
@@ -257,12 +257,21 @@
           <w:rFonts w:ascii="Calibri" w:hAnsi="Calibri"/>
           <w:color w:val="000000"/>
         </w:rPr>
-        <w:t xml:space="preserve"> As a developer, I want to create a C# index</w:t>
-      </w:r>
-      <w:r>
-        <w:rPr>
-          <w:rFonts w:ascii="Calibri" w:hAnsi="Calibri"/>
-          <w:color w:val="000000"/>
+        <w:t xml:space="preserve"> As a developer, I want to create a C# </w:t>
+      </w:r>
+      <w:r>
+        <w:rPr>
+          <w:rFonts w:ascii="Calibri" w:hAnsi="Calibri"/>
+          <w:color w:val="000000"/>
+          <w:highlight w:val="yellow"/>
+        </w:rPr>
+        <w:t>index</w:t>
+      </w:r>
+      <w:r>
+        <w:rPr>
+          <w:rFonts w:ascii="Calibri" w:hAnsi="Calibri"/>
+          <w:color w:val="000000"/>
+          <w:highlight w:val="yellow"/>
         </w:rPr>
         <w:t>er</w:t>
       </w:r>
@@ -773,21 +782,7 @@
           <w:rFonts w:ascii="Calibri" w:hAnsi="Calibri"/>
           <w:color w:val="000000"/>
         </w:rPr>
-        <w:t xml:space="preserve"> {2,</w:t>
-      </w:r>
-      <w:r>
-        <w:rPr>
-          <w:rFonts w:ascii="Calibri" w:hAnsi="Calibri"/>
-          <w:color w:val="000000"/>
-        </w:rPr>
-        <w:t>1</w:t>
-      </w:r>
-      <w:r>
-        <w:rPr>
-          <w:rFonts w:ascii="Calibri" w:hAnsi="Calibri"/>
-          <w:color w:val="000000"/>
-        </w:rPr>
-        <w:t>,6}</w:t>
+        <w:t xml:space="preserve"> {2,1,6}</w:t>
       </w:r>
       <w:r>
         <w:rPr>
@@ -814,21 +809,7 @@
           <w:rFonts w:ascii="Calibri" w:hAnsi="Calibri"/>
           <w:color w:val="000000"/>
         </w:rPr>
-        <w:t xml:space="preserve">List&lt;int&gt; result = one </w:t>
-      </w:r>
-      <w:r>
-        <w:rPr>
-          <w:rFonts w:ascii="Calibri" w:hAnsi="Calibri"/>
-          <w:color w:val="000000"/>
-        </w:rPr>
-        <w:t>-</w:t>
-      </w:r>
-      <w:r>
-        <w:rPr>
-          <w:rFonts w:ascii="Calibri" w:hAnsi="Calibri"/>
-          <w:color w:val="000000"/>
-        </w:rPr>
-        <w:t xml:space="preserve"> two;</w:t>
+        <w:t>List&lt;int&gt; result = one - two;</w:t>
       </w:r>
     </w:p>
     <w:p>
@@ -1083,8 +1064,6 @@
         </w:rPr>
         <w:t>odd.Zip(even);</w:t>
       </w:r>
-      <w:bookmarkStart w:id="0" w:name="_GoBack"/>
-      <w:bookmarkEnd w:id="0"/>
     </w:p>
     <w:p>
       <w:pPr>
@@ -1202,6 +1181,8 @@
         </w:rPr>
         <w:t xml:space="preserve">. </w:t>
       </w:r>
+      <w:bookmarkStart w:id="0" w:name="_GoBack"/>
+      <w:bookmarkEnd w:id="0"/>
     </w:p>
     <w:p>
       <w:pPr>

</xml_diff>